<commit_message>
Added sections 1 to 8
</commit_message>
<xml_diff>
--- a/forms/ฟอร์มส่งข้อมูลโครงการพัฒนาหลักสูตร.docx
+++ b/forms/ฟอร์มส่งข้อมูลโครงการพัฒนาหลักสูตร.docx
@@ -1,6 +1,6 @@
 
 <file path=word/document.xml><?xml version="1.0" encoding="utf-8"?>
-<w:document xmlns:wpc="http://schemas.microsoft.com/office/word/2010/wordprocessingCanvas" xmlns:cx="http://schemas.microsoft.com/office/drawing/2014/chartex" xmlns:cx1="http://schemas.microsoft.com/office/drawing/2015/9/8/chartex" xmlns:cx2="http://schemas.microsoft.com/office/drawing/2015/10/21/chartex" xmlns:cx3="http://schemas.microsoft.com/office/drawing/2016/5/9/chartex" xmlns:cx4="http://schemas.microsoft.com/office/drawing/2016/5/10/chartex" xmlns:cx5="http://schemas.microsoft.com/office/drawing/2016/5/11/chartex" xmlns:cx6="http://schemas.microsoft.com/office/drawing/2016/5/12/chartex" xmlns:cx7="http://schemas.microsoft.com/office/drawing/2016/5/13/chartex" xmlns:cx8="http://schemas.microsoft.com/office/drawing/2016/5/14/chartex" xmlns:mc="http://schemas.openxmlformats.org/markup-compatibility/2006" xmlns:aink="http://schemas.microsoft.com/office/drawing/2016/ink" xmlns:am3d="http://schemas.microsoft.com/office/drawing/2017/model3d" xmlns:o="urn:schemas-microsoft-com:office:office" xmlns:oel="http://schemas.microsoft.com/office/2019/extlst" xmlns:r="http://schemas.openxmlformats.org/officeDocument/2006/relationships" xmlns:m="http://schemas.openxmlformats.org/officeDocument/2006/math" xmlns:v="urn:schemas-microsoft-com:vml" xmlns:wp14="http://schemas.microsoft.com/office/word/2010/wordprocessingDrawing" xmlns:wp="http://schemas.openxmlformats.org/drawingml/2006/wordprocessingDrawing" xmlns:w10="urn:schemas-microsoft-com:office:word" xmlns:w="http://schemas.openxmlformats.org/wordprocessingml/2006/main" xmlns:w14="http://schemas.microsoft.com/office/word/2010/wordml" xmlns:w15="http://schemas.microsoft.com/office/word/2012/wordml" xmlns:w16cex="http://schemas.microsoft.com/office/word/2018/wordml/cex" xmlns:w16cid="http://schemas.microsoft.com/office/word/2016/wordml/cid" xmlns:w16="http://schemas.microsoft.com/office/word/2018/wordml" xmlns:w16du="http://schemas.microsoft.com/office/word/2023/wordml/word16du" xmlns:w16sdtdh="http://schemas.microsoft.com/office/word/2020/wordml/sdtdatahash" xmlns:w16se="http://schemas.microsoft.com/office/word/2015/wordml/symex" xmlns:wpg="http://schemas.microsoft.com/office/word/2010/wordprocessingGroup" xmlns:wpi="http://schemas.microsoft.com/office/word/2010/wordprocessingInk" xmlns:wne="http://schemas.microsoft.com/office/word/2006/wordml" xmlns:wps="http://schemas.microsoft.com/office/word/2010/wordprocessingShape" mc:Ignorable="w14 w15 w16se w16cid w16 w16cex w16sdtdh w16du wp14">
+<w:document xmlns:wpc="http://schemas.microsoft.com/office/word/2010/wordprocessingCanvas" xmlns:cx="http://schemas.microsoft.com/office/drawing/2014/chartex" xmlns:cx1="http://schemas.microsoft.com/office/drawing/2015/9/8/chartex" xmlns:cx2="http://schemas.microsoft.com/office/drawing/2015/10/21/chartex" xmlns:cx3="http://schemas.microsoft.com/office/drawing/2016/5/9/chartex" xmlns:cx4="http://schemas.microsoft.com/office/drawing/2016/5/10/chartex" xmlns:cx5="http://schemas.microsoft.com/office/drawing/2016/5/11/chartex" xmlns:cx6="http://schemas.microsoft.com/office/drawing/2016/5/12/chartex" xmlns:cx7="http://schemas.microsoft.com/office/drawing/2016/5/13/chartex" xmlns:cx8="http://schemas.microsoft.com/office/drawing/2016/5/14/chartex" xmlns:mc="http://schemas.openxmlformats.org/markup-compatibility/2006" xmlns:aink="http://schemas.microsoft.com/office/drawing/2016/ink" xmlns:am3d="http://schemas.microsoft.com/office/drawing/2017/model3d" xmlns:o="urn:schemas-microsoft-com:office:office" xmlns:oel="http://schemas.microsoft.com/office/2019/extlst" xmlns:r="http://schemas.openxmlformats.org/officeDocument/2006/relationships" xmlns:m="http://schemas.openxmlformats.org/officeDocument/2006/math" xmlns:v="urn:schemas-microsoft-com:vml" xmlns:wp14="http://schemas.microsoft.com/office/word/2010/wordprocessingDrawing" xmlns:wp="http://schemas.openxmlformats.org/drawingml/2006/wordprocessingDrawing" xmlns:w10="urn:schemas-microsoft-com:office:word" xmlns:w="http://schemas.openxmlformats.org/wordprocessingml/2006/main" xmlns:w14="http://schemas.microsoft.com/office/word/2010/wordml" xmlns:w15="http://schemas.microsoft.com/office/word/2012/wordml" xmlns:w16cex="http://schemas.microsoft.com/office/word/2018/wordml/cex" xmlns:w16cid="http://schemas.microsoft.com/office/word/2016/wordml/cid" xmlns:w16="http://schemas.microsoft.com/office/word/2018/wordml" xmlns:w16du="http://schemas.microsoft.com/office/word/2023/wordml/word16du" xmlns:w16sdtdh="http://schemas.microsoft.com/office/word/2020/wordml/sdtdatahash" xmlns:w16sdtfl="http://schemas.microsoft.com/office/word/2024/wordml/sdtformatlock" xmlns:w16se="http://schemas.microsoft.com/office/word/2015/wordml/symex" xmlns:wpg="http://schemas.microsoft.com/office/word/2010/wordprocessingGroup" xmlns:wpi="http://schemas.microsoft.com/office/word/2010/wordprocessingInk" xmlns:wne="http://schemas.microsoft.com/office/word/2006/wordml" xmlns:wps="http://schemas.microsoft.com/office/word/2010/wordprocessingShape" mc:Ignorable="w14 w15 w16se w16cid w16 w16cex w16sdtdh w16sdtfl w16du wp14">
   <w:body>
     <w:p>
       <w:pPr>
@@ -1075,7 +1075,7 @@
             <w:pPr>
               <w:contextualSpacing/>
               <w:rPr>
-                <w:rFonts w:ascii="TH SarabunPSK" w:hAnsi="TH SarabunPSK" w:cs="TH SarabunPSK" w:hint="cs"/>
+                <w:rFonts w:ascii="TH SarabunPSK" w:hAnsi="TH SarabunPSK" w:cs="TH SarabunPSK"/>
                 <w:sz w:val="32"/>
                 <w:szCs w:val="32"/>
               </w:rPr>
@@ -1341,7 +1341,7 @@
             <w:pPr>
               <w:contextualSpacing/>
               <w:rPr>
-                <w:rFonts w:ascii="TH SarabunPSK" w:hAnsi="TH SarabunPSK" w:cs="TH SarabunPSK" w:hint="cs"/>
+                <w:rFonts w:ascii="TH SarabunPSK" w:hAnsi="TH SarabunPSK" w:cs="TH SarabunPSK"/>
                 <w:sz w:val="32"/>
                 <w:szCs w:val="32"/>
                 <w:cs/>
@@ -1492,7 +1492,7 @@
             <w:pPr>
               <w:contextualSpacing/>
               <w:rPr>
-                <w:rFonts w:ascii="TH SarabunPSK" w:hAnsi="TH SarabunPSK" w:cs="TH SarabunPSK" w:hint="cs"/>
+                <w:rFonts w:ascii="TH SarabunPSK" w:hAnsi="TH SarabunPSK" w:cs="TH SarabunPSK"/>
                 <w:sz w:val="32"/>
                 <w:szCs w:val="32"/>
               </w:rPr>
@@ -2199,7 +2199,7 @@
         <w:contextualSpacing/>
         <w:jc w:val="center"/>
         <w:rPr>
-          <w:rFonts w:ascii="TH SarabunPSK" w:hAnsi="TH SarabunPSK" w:cs="TH SarabunPSK"/>
+          <w:rFonts w:ascii="TH SarabunPSK" w:hAnsi="TH SarabunPSK" w:cs="TH SarabunPSK" w:hint="cs"/>
           <w:b/>
           <w:bCs/>
           <w:sz w:val="36"/>
@@ -2240,17 +2240,6 @@
         </w:rPr>
         <w:t>หลักสูตร</w:t>
       </w:r>
-    </w:p>
-    <w:p>
-      <w:pPr>
-        <w:contextualSpacing/>
-        <w:jc w:val="center"/>
-        <w:rPr>
-          <w:rFonts w:ascii="TH SarabunPSK" w:hAnsi="TH SarabunPSK" w:cs="TH SarabunPSK"/>
-          <w:sz w:val="32"/>
-          <w:szCs w:val="32"/>
-        </w:rPr>
-      </w:pPr>
     </w:p>
     <w:p>
       <w:pPr>
@@ -2338,23 +2327,7 @@
           <w:sz w:val="32"/>
           <w:szCs w:val="32"/>
         </w:rPr>
-        <w:t>2</w:t>
-      </w:r>
-      <w:r>
-        <w:rPr>
-          <w:rFonts w:ascii="TH SarabunPSK" w:hAnsi="TH SarabunPSK" w:cs="TH SarabunPSK"/>
-          <w:sz w:val="32"/>
-          <w:szCs w:val="32"/>
-        </w:rPr>
-        <w:t>8</w:t>
-      </w:r>
-      <w:r>
-        <w:rPr>
-          <w:rFonts w:ascii="TH SarabunPSK" w:hAnsi="TH SarabunPSK" w:cs="TH SarabunPSK"/>
-          <w:sz w:val="32"/>
-          <w:szCs w:val="32"/>
-        </w:rPr>
-        <w:t xml:space="preserve"> </w:t>
+        <w:t xml:space="preserve">28 </w:t>
       </w:r>
       <w:r>
         <w:rPr>
@@ -2363,16 +2336,7 @@
           <w:szCs w:val="32"/>
           <w:cs/>
         </w:rPr>
-        <w:t>กุมภาพันธ์</w:t>
-      </w:r>
-      <w:r>
-        <w:rPr>
-          <w:rFonts w:ascii="TH SarabunPSK" w:hAnsi="TH SarabunPSK" w:cs="TH SarabunPSK" w:hint="cs"/>
-          <w:sz w:val="32"/>
-          <w:szCs w:val="32"/>
-          <w:cs/>
-        </w:rPr>
-        <w:t xml:space="preserve"> </w:t>
+        <w:t xml:space="preserve">กุมภาพันธ์ </w:t>
       </w:r>
       <w:r>
         <w:rPr>
@@ -2380,26 +2344,8 @@
           <w:sz w:val="32"/>
           <w:szCs w:val="32"/>
         </w:rPr>
-        <w:t>256</w:t>
+        <w:t>2568</w:t>
       </w:r>
-      <w:r>
-        <w:rPr>
-          <w:rFonts w:ascii="TH SarabunPSK" w:hAnsi="TH SarabunPSK" w:cs="TH SarabunPSK"/>
-          <w:sz w:val="32"/>
-          <w:szCs w:val="32"/>
-        </w:rPr>
-        <w:t>8</w:t>
-      </w:r>
-    </w:p>
-    <w:p>
-      <w:pPr>
-        <w:contextualSpacing/>
-        <w:rPr>
-          <w:rFonts w:ascii="TH SarabunPSK" w:hAnsi="TH SarabunPSK" w:cs="TH SarabunPSK"/>
-          <w:sz w:val="32"/>
-          <w:szCs w:val="32"/>
-        </w:rPr>
-      </w:pPr>
     </w:p>
     <w:p>
       <w:pPr>
@@ -2496,20 +2442,38 @@
             <w:pPr>
               <w:contextualSpacing/>
               <w:rPr>
-                <w:rFonts w:ascii="TH SarabunPSK" w:hAnsi="TH SarabunPSK" w:cs="TH SarabunPSK" w:hint="cs"/>
-                <w:sz w:val="32"/>
-                <w:szCs w:val="32"/>
-                <w:cs/>
-              </w:rPr>
-            </w:pPr>
-            <w:r>
-              <w:rPr>
-                <w:rFonts w:ascii="TH SarabunPSK" w:hAnsi="TH SarabunPSK" w:cs="TH SarabunPSK" w:hint="cs"/>
-                <w:sz w:val="32"/>
-                <w:szCs w:val="32"/>
-                <w:cs/>
-              </w:rPr>
-              <w:t>ดร.ระเบียน วังคีรี</w:t>
+                <w:rFonts w:ascii="TH SarabunPSK" w:hAnsi="TH SarabunPSK" w:cs="TH SarabunPSK"/>
+                <w:sz w:val="32"/>
+                <w:szCs w:val="32"/>
+                <w:cs/>
+              </w:rPr>
+            </w:pPr>
+            <w:r>
+              <w:rPr>
+                <w:rFonts w:ascii="TH SarabunPSK" w:hAnsi="TH SarabunPSK" w:cs="TH SarabunPSK"/>
+                <w:sz w:val="32"/>
+                <w:szCs w:val="32"/>
+                <w:cs/>
+              </w:rPr>
+              <w:t>ดร</w:t>
+            </w:r>
+            <w:r>
+              <w:rPr>
+                <w:rFonts w:ascii="TH SarabunPSK" w:hAnsi="TH SarabunPSK" w:cs="TH SarabunPSK"/>
+                <w:sz w:val="32"/>
+                <w:szCs w:val="32"/>
+                <w:lang w:val="ru-RU"/>
+              </w:rPr>
+              <w:t>.</w:t>
+            </w:r>
+            <w:r>
+              <w:rPr>
+                <w:rFonts w:ascii="TH SarabunPSK" w:hAnsi="TH SarabunPSK" w:cs="TH SarabunPSK"/>
+                <w:sz w:val="32"/>
+                <w:szCs w:val="32"/>
+                <w:cs/>
+              </w:rPr>
+              <w:t>นพรัตน์ โพธิ์ชัย</w:t>
             </w:r>
           </w:p>
         </w:tc>
@@ -2577,6 +2541,15 @@
                 <w:szCs w:val="32"/>
                 <w:cs/>
               </w:rPr>
+              <w:t>รอง</w:t>
+            </w:r>
+            <w:r>
+              <w:rPr>
+                <w:rFonts w:ascii="TH SarabunPSK" w:hAnsi="TH SarabunPSK" w:cs="TH SarabunPSK"/>
+                <w:sz w:val="32"/>
+                <w:szCs w:val="32"/>
+                <w:cs/>
+              </w:rPr>
               <w:t>ศาสตราจารย์</w:t>
             </w:r>
           </w:p>
@@ -2644,7 +2617,7 @@
                 <w:sz w:val="32"/>
                 <w:szCs w:val="32"/>
               </w:rPr>
-              <w:t>0-5596-3249</w:t>
+              <w:t>02-3298400-3 Ext. (283, 318)</w:t>
             </w:r>
           </w:p>
         </w:tc>
@@ -2710,7 +2683,23 @@
                 <w:sz w:val="32"/>
                 <w:szCs w:val="32"/>
               </w:rPr>
-              <w:t>rabianw@nu.ac.th</w:t>
+              <w:t>nopparat.po</w:t>
+            </w:r>
+            <w:r>
+              <w:rPr>
+                <w:rFonts w:ascii="TH SarabunPSK" w:hAnsi="TH SarabunPSK" w:cs="TH SarabunPSK"/>
+                <w:sz w:val="32"/>
+                <w:szCs w:val="32"/>
+              </w:rPr>
+              <w:t>@</w:t>
+            </w:r>
+            <w:r>
+              <w:rPr>
+                <w:rFonts w:ascii="TH SarabunPSK" w:hAnsi="TH SarabunPSK" w:cs="TH SarabunPSK"/>
+                <w:sz w:val="32"/>
+                <w:szCs w:val="32"/>
+              </w:rPr>
+              <w:t>kmitl.ac.th</w:t>
             </w:r>
           </w:p>
         </w:tc>
@@ -2774,21 +2763,63 @@
             </w:pPr>
             <w:r>
               <w:rPr>
-                <w:rFonts w:ascii="TH SarabunPSK" w:hAnsi="TH SarabunPSK" w:cs="TH SarabunPSK" w:hint="cs"/>
-                <w:sz w:val="32"/>
-                <w:szCs w:val="32"/>
-                <w:cs/>
-              </w:rPr>
-              <w:t xml:space="preserve">ภาควิชาคณิตศาสตร์ </w:t>
-            </w:r>
-            <w:r>
-              <w:rPr>
-                <w:rFonts w:ascii="TH SarabunPSK" w:hAnsi="TH SarabunPSK" w:cs="TH SarabunPSK"/>
-                <w:sz w:val="32"/>
-                <w:szCs w:val="32"/>
-                <w:cs/>
-              </w:rPr>
-              <w:t>คณะวิทยาศาสตร์ มหาวิทยาลัยนเรศวร</w:t>
+                <w:rFonts w:ascii="TH SarabunPSK" w:hAnsi="TH SarabunPSK" w:cs="TH SarabunPSK"/>
+                <w:sz w:val="32"/>
+                <w:szCs w:val="32"/>
+                <w:cs/>
+              </w:rPr>
+              <w:t>ภาควิชาคณิตศาสตร์</w:t>
+            </w:r>
+            <w:r>
+              <w:rPr>
+                <w:rFonts w:ascii="TH SarabunPSK" w:hAnsi="TH SarabunPSK" w:cs="TH SarabunPSK"/>
+                <w:sz w:val="32"/>
+                <w:szCs w:val="32"/>
+              </w:rPr>
+              <w:t>  </w:t>
+            </w:r>
+            <w:r>
+              <w:rPr>
+                <w:rFonts w:ascii="TH SarabunPSK" w:hAnsi="TH SarabunPSK" w:cs="TH SarabunPSK"/>
+                <w:sz w:val="32"/>
+                <w:szCs w:val="32"/>
+                <w:cs/>
+              </w:rPr>
+              <w:t>คณะวิทยาศาสตร์</w:t>
+            </w:r>
+            <w:r>
+              <w:rPr>
+                <w:rFonts w:ascii="TH SarabunPSK" w:hAnsi="TH SarabunPSK" w:cs="TH SarabunPSK"/>
+                <w:sz w:val="32"/>
+                <w:szCs w:val="32"/>
+              </w:rPr>
+              <w:br/>
+            </w:r>
+            <w:r>
+              <w:rPr>
+                <w:rFonts w:ascii="TH SarabunPSK" w:hAnsi="TH SarabunPSK" w:cs="TH SarabunPSK"/>
+                <w:sz w:val="32"/>
+                <w:szCs w:val="32"/>
+                <w:cs/>
+              </w:rPr>
+              <w:t>สถาบันเทคโนโลยีพระจอมเกล้าเจ้าคุณทหารลาดกระบัง</w:t>
+            </w:r>
+            <w:r>
+              <w:rPr>
+                <w:rFonts w:ascii="TH SarabunPSK" w:hAnsi="TH SarabunPSK" w:cs="TH SarabunPSK"/>
+                <w:sz w:val="32"/>
+                <w:szCs w:val="32"/>
+              </w:rPr>
+              <w:br/>
+            </w:r>
+            <w:r>
+              <w:rPr>
+                <w:rFonts w:ascii="TH SarabunPSK" w:hAnsi="TH SarabunPSK" w:cs="TH SarabunPSK"/>
+                <w:sz w:val="32"/>
+                <w:szCs w:val="32"/>
+                <w:cs/>
+              </w:rPr>
+              <w:t>เลขที่</w:t>
             </w:r>
             <w:r>
               <w:rPr>
@@ -2799,33 +2830,47 @@
               </w:rPr>
               <w:t xml:space="preserve"> </w:t>
             </w:r>
-          </w:p>
-          <w:p>
-            <w:pPr>
-              <w:contextualSpacing/>
-              <w:rPr>
-                <w:rFonts w:ascii="TH SarabunPSK" w:hAnsi="TH SarabunPSK" w:cs="TH SarabunPSK" w:hint="cs"/>
-                <w:sz w:val="32"/>
-                <w:szCs w:val="32"/>
-              </w:rPr>
-            </w:pPr>
-            <w:r>
-              <w:rPr>
-                <w:rFonts w:ascii="TH SarabunPSK" w:hAnsi="TH SarabunPSK" w:cs="TH SarabunPSK" w:hint="cs"/>
-                <w:sz w:val="32"/>
-                <w:szCs w:val="32"/>
-                <w:cs/>
-              </w:rPr>
-              <w:t xml:space="preserve">เลขที่ </w:t>
-            </w:r>
-            <w:r>
-              <w:rPr>
-                <w:rFonts w:ascii="TH SarabunPSK" w:hAnsi="TH SarabunPSK" w:cs="TH SarabunPSK"/>
-                <w:sz w:val="32"/>
-                <w:szCs w:val="32"/>
-                <w:cs/>
-              </w:rPr>
-              <w:t>99 หมู่ 9 ต.ท่าโพธิ์ อ.เมือง จ.พิษณุโลก 65000</w:t>
+            <w:r>
+              <w:rPr>
+                <w:rFonts w:ascii="TH SarabunPSK" w:hAnsi="TH SarabunPSK" w:cs="TH SarabunPSK"/>
+                <w:sz w:val="32"/>
+                <w:szCs w:val="32"/>
+              </w:rPr>
+              <w:t xml:space="preserve">1 </w:t>
+            </w:r>
+            <w:r>
+              <w:rPr>
+                <w:rFonts w:ascii="TH SarabunPSK" w:hAnsi="TH SarabunPSK" w:cs="TH SarabunPSK"/>
+                <w:sz w:val="32"/>
+                <w:szCs w:val="32"/>
+                <w:cs/>
+              </w:rPr>
+              <w:t>ซอยฉลองกรุง</w:t>
+            </w:r>
+            <w:r>
+              <w:rPr>
+                <w:rFonts w:ascii="TH SarabunPSK" w:hAnsi="TH SarabunPSK" w:cs="TH SarabunPSK"/>
+                <w:sz w:val="32"/>
+                <w:szCs w:val="32"/>
+              </w:rPr>
+              <w:t xml:space="preserve">1 </w:t>
+            </w:r>
+            <w:r>
+              <w:rPr>
+                <w:rFonts w:ascii="TH SarabunPSK" w:hAnsi="TH SarabunPSK" w:cs="TH SarabunPSK"/>
+                <w:sz w:val="32"/>
+                <w:szCs w:val="32"/>
+                <w:cs/>
+              </w:rPr>
+              <w:t xml:space="preserve">แขวงลาดกระบัง เขตลาดกระบัง กรุงเทพฯ </w:t>
+            </w:r>
+            <w:r>
+              <w:rPr>
+                <w:rFonts w:ascii="TH SarabunPSK" w:hAnsi="TH SarabunPSK" w:cs="TH SarabunPSK"/>
+                <w:sz w:val="32"/>
+                <w:szCs w:val="32"/>
+              </w:rPr>
+              <w:t>10520</w:t>
             </w:r>
           </w:p>
         </w:tc>
@@ -2898,12 +2943,21 @@
             </w:pPr>
             <w:r>
               <w:rPr>
-                <w:rFonts w:ascii="TH SarabunPSK" w:hAnsi="TH SarabunPSK" w:cs="TH SarabunPSK"/>
-                <w:sz w:val="32"/>
-                <w:szCs w:val="32"/>
-                <w:cs/>
-              </w:rPr>
-              <w:t>ดร.ธนพงศ์ อินทระ</w:t>
+                <w:rFonts w:ascii="TH SarabunPSK" w:hAnsi="TH SarabunPSK" w:cs="TH SarabunPSK" w:hint="cs"/>
+                <w:sz w:val="32"/>
+                <w:szCs w:val="32"/>
+                <w:cs/>
+              </w:rPr>
+              <w:t>ดร.</w:t>
+            </w:r>
+            <w:r>
+              <w:rPr>
+                <w:rFonts w:ascii="TH SarabunPSK" w:hAnsi="TH SarabunPSK" w:cs="TH SarabunPSK"/>
+                <w:sz w:val="32"/>
+                <w:szCs w:val="32"/>
+                <w:cs/>
+              </w:rPr>
+              <w:t>วีรวัฒน์ สุทธ์สุทัศน์</w:t>
             </w:r>
           </w:p>
         </w:tc>
@@ -2966,7 +3020,7 @@
             </w:pPr>
             <w:r>
               <w:rPr>
-                <w:rFonts w:ascii="TH SarabunPSK" w:hAnsi="TH SarabunPSK" w:cs="TH SarabunPSK"/>
+                <w:rFonts w:ascii="TH SarabunPSK" w:hAnsi="TH SarabunPSK" w:cs="TH SarabunPSK" w:hint="cs"/>
                 <w:sz w:val="32"/>
                 <w:szCs w:val="32"/>
                 <w:cs/>
@@ -3038,7 +3092,7 @@
                 <w:sz w:val="32"/>
                 <w:szCs w:val="32"/>
               </w:rPr>
-              <w:t>0638580663</w:t>
+              <w:t>02-310-8396-8</w:t>
             </w:r>
           </w:p>
         </w:tc>
@@ -3104,7 +3158,7 @@
                 <w:sz w:val="32"/>
                 <w:szCs w:val="32"/>
               </w:rPr>
-              <w:t>thanin@kku.ac.th</w:t>
+              <w:t>weerawat.s@rumail.ru.ac.th</w:t>
             </w:r>
           </w:p>
         </w:tc>
@@ -3173,7 +3227,7 @@
                 <w:szCs w:val="32"/>
                 <w:cs/>
               </w:rPr>
-              <w:t xml:space="preserve">สาขาวิชาสถิติ คณะวิทยาศาสตร์ มหาวิทยาลัยขอนแก่น </w:t>
+              <w:t xml:space="preserve">ภาควิชาสถิติ คณะวิทยาศาสตร์ มหาวิทยาลัยรามคำแหง </w:t>
             </w:r>
           </w:p>
           <w:p>
@@ -3199,25 +3253,45 @@
                 <w:rFonts w:ascii="TH SarabunPSK" w:hAnsi="TH SarabunPSK" w:cs="TH SarabunPSK"/>
                 <w:sz w:val="32"/>
                 <w:szCs w:val="32"/>
-              </w:rPr>
-              <w:t xml:space="preserve">123 </w:t>
-            </w:r>
-            <w:r>
-              <w:rPr>
-                <w:rFonts w:ascii="TH SarabunPSK" w:hAnsi="TH SarabunPSK" w:cs="TH SarabunPSK"/>
-                <w:sz w:val="32"/>
-                <w:szCs w:val="32"/>
-                <w:cs/>
-              </w:rPr>
-              <w:t xml:space="preserve">ถนนมิตรภาพ ต.ในเมือง อ.เมืองขอนแก่น จังหวัดขอนแก่น </w:t>
-            </w:r>
-            <w:r>
-              <w:rPr>
-                <w:rFonts w:ascii="TH SarabunPSK" w:hAnsi="TH SarabunPSK" w:cs="TH SarabunPSK"/>
-                <w:sz w:val="32"/>
-                <w:szCs w:val="32"/>
-              </w:rPr>
-              <w:t>40002</w:t>
+                <w:cs/>
+              </w:rPr>
+              <w:t xml:space="preserve">282 ถนนรามคำแหง </w:t>
+            </w:r>
+            <w:r>
+              <w:rPr>
+                <w:rFonts w:ascii="TH SarabunPSK" w:hAnsi="TH SarabunPSK" w:cs="TH SarabunPSK" w:hint="cs"/>
+                <w:sz w:val="32"/>
+                <w:szCs w:val="32"/>
+                <w:cs/>
+              </w:rPr>
+              <w:t>แขวง</w:t>
+            </w:r>
+            <w:r>
+              <w:rPr>
+                <w:rFonts w:ascii="TH SarabunPSK" w:hAnsi="TH SarabunPSK" w:cs="TH SarabunPSK"/>
+                <w:sz w:val="32"/>
+                <w:szCs w:val="32"/>
+                <w:cs/>
+              </w:rPr>
+              <w:t xml:space="preserve">หัวหมาก </w:t>
+            </w:r>
+            <w:r>
+              <w:rPr>
+                <w:rFonts w:ascii="TH SarabunPSK" w:hAnsi="TH SarabunPSK" w:cs="TH SarabunPSK" w:hint="cs"/>
+                <w:sz w:val="32"/>
+                <w:szCs w:val="32"/>
+                <w:cs/>
+              </w:rPr>
+              <w:t>เขต</w:t>
+            </w:r>
+            <w:r>
+              <w:rPr>
+                <w:rFonts w:ascii="TH SarabunPSK" w:hAnsi="TH SarabunPSK" w:cs="TH SarabunPSK"/>
+                <w:sz w:val="32"/>
+                <w:szCs w:val="32"/>
+                <w:cs/>
+              </w:rPr>
+              <w:t>บางกะปิ กรุงเทพมหานคร 10240</w:t>
             </w:r>
           </w:p>
         </w:tc>
@@ -3290,21 +3364,12 @@
             </w:pPr>
             <w:r>
               <w:rPr>
-                <w:rFonts w:ascii="TH SarabunPSK" w:hAnsi="TH SarabunPSK" w:cs="TH SarabunPSK" w:hint="cs"/>
-                <w:sz w:val="32"/>
-                <w:szCs w:val="32"/>
-                <w:cs/>
-              </w:rPr>
-              <w:t>คุณ</w:t>
-            </w:r>
-            <w:r>
-              <w:rPr>
-                <w:rFonts w:ascii="TH SarabunPSK" w:hAnsi="TH SarabunPSK" w:cs="TH SarabunPSK"/>
-                <w:sz w:val="32"/>
-                <w:szCs w:val="32"/>
-                <w:cs/>
-              </w:rPr>
-              <w:t>จิรพ</w:t>
+                <w:rFonts w:ascii="TH SarabunPSK" w:hAnsi="TH SarabunPSK" w:cs="TH SarabunPSK"/>
+                <w:sz w:val="32"/>
+                <w:szCs w:val="32"/>
+                <w:cs/>
+              </w:rPr>
+              <w:t>ดร.</w:t>
             </w:r>
             <w:proofErr w:type="spellStart"/>
             <w:r>
@@ -3314,7 +3379,7 @@
                 <w:szCs w:val="32"/>
                 <w:cs/>
               </w:rPr>
-              <w:t>ัฒน์</w:t>
+              <w:t>ฐิ</w:t>
             </w:r>
             <w:proofErr w:type="spellEnd"/>
             <w:r>
@@ -3324,7 +3389,7 @@
                 <w:szCs w:val="32"/>
                 <w:cs/>
               </w:rPr>
-              <w:t xml:space="preserve"> ลิ้มธนะกุล</w:t>
+              <w:t>ตาภรณ์ กนกรัตน</w:t>
             </w:r>
           </w:p>
         </w:tc>
@@ -3378,20 +3443,20 @@
             <w:pPr>
               <w:contextualSpacing/>
               <w:rPr>
-                <w:rFonts w:ascii="TH SarabunPSK" w:hAnsi="TH SarabunPSK" w:cs="TH SarabunPSK" w:hint="cs"/>
-                <w:sz w:val="32"/>
-                <w:szCs w:val="32"/>
-                <w:cs/>
-              </w:rPr>
-            </w:pPr>
-            <w:r>
-              <w:rPr>
-                <w:rFonts w:ascii="TH SarabunPSK" w:hAnsi="TH SarabunPSK" w:cs="TH SarabunPSK" w:hint="cs"/>
-                <w:sz w:val="32"/>
-                <w:szCs w:val="32"/>
-                <w:cs/>
-              </w:rPr>
-              <w:t>วิศวกรอาวุโส</w:t>
+                <w:rFonts w:ascii="TH SarabunPSK" w:hAnsi="TH SarabunPSK" w:cs="TH SarabunPSK"/>
+                <w:sz w:val="32"/>
+                <w:szCs w:val="32"/>
+                <w:cs/>
+              </w:rPr>
+            </w:pPr>
+            <w:r>
+              <w:rPr>
+                <w:rFonts w:ascii="TH SarabunPSK" w:hAnsi="TH SarabunPSK" w:cs="TH SarabunPSK" w:hint="cs"/>
+                <w:sz w:val="32"/>
+                <w:szCs w:val="32"/>
+                <w:cs/>
+              </w:rPr>
+              <w:t>ผู้ช่วยศาสตราจารย์</w:t>
             </w:r>
           </w:p>
         </w:tc>
@@ -3457,15 +3522,7 @@
                 <w:sz w:val="32"/>
                 <w:szCs w:val="32"/>
               </w:rPr>
-              <w:t>0</w:t>
-            </w:r>
-            <w:r>
-              <w:rPr>
-                <w:rFonts w:ascii="TH SarabunPSK" w:hAnsi="TH SarabunPSK" w:cs="TH SarabunPSK"/>
-                <w:sz w:val="32"/>
-                <w:szCs w:val="32"/>
-              </w:rPr>
-              <w:t>37-270-500 ext. 615925</w:t>
+              <w:t>024708989</w:t>
             </w:r>
           </w:p>
         </w:tc>
@@ -3531,7 +3588,7 @@
                 <w:szCs w:val="32"/>
                 <w:lang w:val="en-TH"/>
               </w:rPr>
-              <w:t>jirapud.limthanakul@wdc.com</w:t>
+              <w:t>thittaporn.gan@kmutt.ac.th</w:t>
             </w:r>
           </w:p>
         </w:tc>
@@ -3597,87 +3654,533 @@
                 <w:rFonts w:ascii="TH SarabunPSK" w:hAnsi="TH SarabunPSK" w:cs="TH SarabunPSK"/>
                 <w:sz w:val="32"/>
                 <w:szCs w:val="32"/>
+                <w:cs/>
                 <w:lang w:val="en-TH"/>
               </w:rPr>
-              <w:t>Western Digital Storage Technologies (Thailand)</w:t>
-            </w:r>
-          </w:p>
-          <w:p>
-            <w:pPr>
-              <w:contextualSpacing/>
-              <w:rPr>
-                <w:rFonts w:ascii="TH SarabunPSK" w:hAnsi="TH SarabunPSK" w:cs="TH SarabunPSK"/>
-                <w:sz w:val="32"/>
-                <w:szCs w:val="32"/>
-              </w:rPr>
-            </w:pPr>
-            <w:r>
-              <w:rPr>
-                <w:rFonts w:ascii="TH SarabunPSK" w:hAnsi="TH SarabunPSK" w:cs="TH SarabunPSK"/>
-                <w:sz w:val="32"/>
-                <w:szCs w:val="32"/>
-                <w:cs/>
-              </w:rPr>
-              <w:t xml:space="preserve">นิคมอุสาหกรรม </w:t>
-            </w:r>
-            <w:r>
-              <w:rPr>
-                <w:rFonts w:ascii="TH SarabunPSK" w:hAnsi="TH SarabunPSK" w:cs="TH SarabunPSK"/>
-                <w:sz w:val="32"/>
-                <w:szCs w:val="32"/>
-              </w:rPr>
-              <w:t xml:space="preserve">304 </w:t>
-            </w:r>
-            <w:r>
-              <w:rPr>
-                <w:rFonts w:ascii="TH SarabunPSK" w:hAnsi="TH SarabunPSK" w:cs="TH SarabunPSK" w:hint="cs"/>
-                <w:sz w:val="32"/>
-                <w:szCs w:val="32"/>
-                <w:cs/>
-              </w:rPr>
-              <w:t xml:space="preserve"> </w:t>
-            </w:r>
-            <w:r>
-              <w:rPr>
-                <w:rFonts w:ascii="TH SarabunPSK" w:hAnsi="TH SarabunPSK" w:cs="TH SarabunPSK"/>
-                <w:sz w:val="32"/>
-                <w:szCs w:val="32"/>
-              </w:rPr>
-              <w:t xml:space="preserve">203,205 </w:t>
-            </w:r>
-            <w:r>
-              <w:rPr>
-                <w:rFonts w:ascii="TH SarabunPSK" w:hAnsi="TH SarabunPSK" w:cs="TH SarabunPSK" w:hint="cs"/>
-                <w:sz w:val="32"/>
-                <w:szCs w:val="32"/>
-                <w:cs/>
-              </w:rPr>
-              <w:t xml:space="preserve"> หมู่ </w:t>
-            </w:r>
-            <w:r>
-              <w:rPr>
-                <w:rFonts w:ascii="TH SarabunPSK" w:hAnsi="TH SarabunPSK" w:cs="TH SarabunPSK"/>
-                <w:sz w:val="32"/>
-                <w:szCs w:val="32"/>
-              </w:rPr>
-              <w:t xml:space="preserve">7 </w:t>
-            </w:r>
-            <w:r>
-              <w:rPr>
-                <w:rFonts w:ascii="TH SarabunPSK" w:hAnsi="TH SarabunPSK" w:cs="TH SarabunPSK"/>
-                <w:sz w:val="32"/>
-                <w:szCs w:val="32"/>
-                <w:cs/>
-              </w:rPr>
-              <w:t xml:space="preserve">ตำบลท่าตูม อำเภอศรีมหาโพธิ ปราจีนบุรี </w:t>
-            </w:r>
-            <w:r>
-              <w:rPr>
-                <w:rFonts w:ascii="TH SarabunPSK" w:hAnsi="TH SarabunPSK" w:cs="TH SarabunPSK"/>
-                <w:sz w:val="32"/>
-                <w:szCs w:val="32"/>
-              </w:rPr>
-              <w:t>25140</w:t>
+              <w:t xml:space="preserve">ภาควิชาคณิตศาสตร์ คณะวิทยาศาสตร์ </w:t>
+            </w:r>
+          </w:p>
+          <w:p>
+            <w:pPr>
+              <w:contextualSpacing/>
+              <w:rPr>
+                <w:rFonts w:ascii="TH SarabunPSK" w:hAnsi="TH SarabunPSK" w:cs="TH SarabunPSK"/>
+                <w:sz w:val="32"/>
+                <w:szCs w:val="32"/>
+                <w:lang w:val="en-TH"/>
+              </w:rPr>
+            </w:pPr>
+            <w:r>
+              <w:rPr>
+                <w:rFonts w:ascii="TH SarabunPSK" w:hAnsi="TH SarabunPSK" w:cs="TH SarabunPSK"/>
+                <w:sz w:val="32"/>
+                <w:szCs w:val="32"/>
+                <w:cs/>
+                <w:lang w:val="en-TH"/>
+              </w:rPr>
+              <w:t>มหาวิทยาลัย</w:t>
+            </w:r>
+            <w:proofErr w:type="spellStart"/>
+            <w:r>
+              <w:rPr>
+                <w:rFonts w:ascii="TH SarabunPSK" w:hAnsi="TH SarabunPSK" w:cs="TH SarabunPSK"/>
+                <w:sz w:val="32"/>
+                <w:szCs w:val="32"/>
+                <w:cs/>
+                <w:lang w:val="en-TH"/>
+              </w:rPr>
+              <w:t>เทค</w:t>
+            </w:r>
+            <w:proofErr w:type="spellEnd"/>
+            <w:r>
+              <w:rPr>
+                <w:rFonts w:ascii="TH SarabunPSK" w:hAnsi="TH SarabunPSK" w:cs="TH SarabunPSK"/>
+                <w:sz w:val="32"/>
+                <w:szCs w:val="32"/>
+                <w:cs/>
+                <w:lang w:val="en-TH"/>
+              </w:rPr>
+              <w:t>โน</w:t>
+            </w:r>
+            <w:proofErr w:type="spellStart"/>
+            <w:r>
+              <w:rPr>
+                <w:rFonts w:ascii="TH SarabunPSK" w:hAnsi="TH SarabunPSK" w:cs="TH SarabunPSK"/>
+                <w:sz w:val="32"/>
+                <w:szCs w:val="32"/>
+                <w:cs/>
+                <w:lang w:val="en-TH"/>
+              </w:rPr>
+              <w:t>โล</w:t>
+            </w:r>
+            <w:proofErr w:type="spellEnd"/>
+            <w:r>
+              <w:rPr>
+                <w:rFonts w:ascii="TH SarabunPSK" w:hAnsi="TH SarabunPSK" w:cs="TH SarabunPSK"/>
+                <w:sz w:val="32"/>
+                <w:szCs w:val="32"/>
+                <w:cs/>
+                <w:lang w:val="en-TH"/>
+              </w:rPr>
+              <w:t>พระจอมเกล้าธนบุรี</w:t>
+            </w:r>
+          </w:p>
+          <w:p>
+            <w:pPr>
+              <w:contextualSpacing/>
+              <w:rPr>
+                <w:rFonts w:ascii="TH SarabunPSK" w:hAnsi="TH SarabunPSK" w:cs="TH SarabunPSK"/>
+                <w:sz w:val="32"/>
+                <w:szCs w:val="32"/>
+              </w:rPr>
+            </w:pPr>
+            <w:r>
+              <w:rPr>
+                <w:rFonts w:ascii="TH SarabunPSK" w:hAnsi="TH SarabunPSK" w:cs="TH SarabunPSK" w:hint="cs"/>
+                <w:sz w:val="32"/>
+                <w:szCs w:val="32"/>
+                <w:cs/>
+              </w:rPr>
+              <w:t xml:space="preserve">เลขที่ </w:t>
+            </w:r>
+            <w:r>
+              <w:rPr>
+                <w:rFonts w:ascii="TH SarabunPSK" w:hAnsi="TH SarabunPSK" w:cs="TH SarabunPSK"/>
+                <w:sz w:val="32"/>
+                <w:szCs w:val="32"/>
+              </w:rPr>
+              <w:t xml:space="preserve">126 </w:t>
+            </w:r>
+            <w:r>
+              <w:rPr>
+                <w:rFonts w:ascii="TH SarabunPSK" w:hAnsi="TH SarabunPSK" w:cs="TH SarabunPSK"/>
+                <w:sz w:val="32"/>
+                <w:szCs w:val="32"/>
+                <w:cs/>
+              </w:rPr>
+              <w:t xml:space="preserve">ถนนประชาอุทิศ แขวงบางมด เขตทุ่งครุ กรุงเทพฯ </w:t>
+            </w:r>
+            <w:r>
+              <w:rPr>
+                <w:rFonts w:ascii="TH SarabunPSK" w:hAnsi="TH SarabunPSK" w:cs="TH SarabunPSK"/>
+                <w:sz w:val="32"/>
+                <w:szCs w:val="32"/>
+              </w:rPr>
+              <w:t>10140</w:t>
+            </w:r>
+          </w:p>
+        </w:tc>
+      </w:tr>
+      <w:tr>
+        <w:tc>
+          <w:tcPr>
+            <w:tcW w:w="562" w:type="dxa"/>
+            <w:vMerge w:val="restart"/>
+            <w:vAlign w:val="center"/>
+          </w:tcPr>
+          <w:p>
+            <w:pPr>
+              <w:contextualSpacing/>
+              <w:jc w:val="center"/>
+              <w:rPr>
+                <w:rFonts w:ascii="TH SarabunPSK" w:hAnsi="TH SarabunPSK" w:cs="TH SarabunPSK" w:hint="cs"/>
+                <w:sz w:val="32"/>
+                <w:szCs w:val="32"/>
+                <w:cs/>
+              </w:rPr>
+            </w:pPr>
+            <w:r>
+              <w:rPr>
+                <w:rFonts w:ascii="TH SarabunPSK" w:hAnsi="TH SarabunPSK" w:cs="TH SarabunPSK"/>
+                <w:sz w:val="32"/>
+                <w:szCs w:val="32"/>
+              </w:rPr>
+              <w:t>4.</w:t>
+            </w:r>
+          </w:p>
+        </w:tc>
+        <w:tc>
+          <w:tcPr>
+            <w:tcW w:w="1700" w:type="dxa"/>
+          </w:tcPr>
+          <w:p>
+            <w:pPr>
+              <w:contextualSpacing/>
+              <w:rPr>
+                <w:rFonts w:ascii="TH SarabunPSK" w:hAnsi="TH SarabunPSK" w:cs="TH SarabunPSK" w:hint="cs"/>
+                <w:sz w:val="32"/>
+                <w:szCs w:val="32"/>
+                <w:cs/>
+              </w:rPr>
+            </w:pPr>
+            <w:r>
+              <w:rPr>
+                <w:rFonts w:ascii="TH SarabunPSK" w:hAnsi="TH SarabunPSK" w:cs="TH SarabunPSK" w:hint="cs"/>
+                <w:sz w:val="32"/>
+                <w:szCs w:val="32"/>
+                <w:cs/>
+              </w:rPr>
+              <w:t>ชื่อ-สกุล</w:t>
+            </w:r>
+          </w:p>
+        </w:tc>
+        <w:tc>
+          <w:tcPr>
+            <w:tcW w:w="6750" w:type="dxa"/>
+          </w:tcPr>
+          <w:p>
+            <w:pPr>
+              <w:contextualSpacing/>
+              <w:rPr>
+                <w:rFonts w:ascii="TH SarabunPSK" w:hAnsi="TH SarabunPSK" w:cs="TH SarabunPSK" w:hint="cs"/>
+                <w:sz w:val="32"/>
+                <w:szCs w:val="32"/>
+                <w:cs/>
+                <w:lang w:val="en-TH"/>
+              </w:rPr>
+            </w:pPr>
+            <w:r>
+              <w:rPr>
+                <w:rFonts w:ascii="TH SarabunPSK" w:hAnsi="TH SarabunPSK" w:cs="TH SarabunPSK"/>
+                <w:sz w:val="32"/>
+                <w:szCs w:val="32"/>
+                <w:cs/>
+              </w:rPr>
+              <w:t>คุณสืบพง</w:t>
+            </w:r>
+            <w:proofErr w:type="spellStart"/>
+            <w:r>
+              <w:rPr>
+                <w:rFonts w:ascii="TH SarabunPSK" w:hAnsi="TH SarabunPSK" w:cs="TH SarabunPSK"/>
+                <w:sz w:val="32"/>
+                <w:szCs w:val="32"/>
+                <w:cs/>
+              </w:rPr>
+              <w:t>ษ์</w:t>
+            </w:r>
+            <w:proofErr w:type="spellEnd"/>
+            <w:r>
+              <w:rPr>
+                <w:rFonts w:ascii="TH SarabunPSK" w:hAnsi="TH SarabunPSK" w:cs="TH SarabunPSK"/>
+                <w:sz w:val="32"/>
+                <w:szCs w:val="32"/>
+                <w:cs/>
+              </w:rPr>
+              <w:t xml:space="preserve"> สิทธิมาลัยรัตน์</w:t>
+            </w:r>
+          </w:p>
+        </w:tc>
+      </w:tr>
+      <w:tr>
+        <w:tc>
+          <w:tcPr>
+            <w:tcW w:w="562" w:type="dxa"/>
+            <w:vMerge/>
+          </w:tcPr>
+          <w:p>
+            <w:pPr>
+              <w:contextualSpacing/>
+              <w:rPr>
+                <w:rFonts w:ascii="TH SarabunPSK" w:hAnsi="TH SarabunPSK" w:cs="TH SarabunPSK"/>
+                <w:sz w:val="32"/>
+                <w:szCs w:val="32"/>
+              </w:rPr>
+            </w:pPr>
+          </w:p>
+        </w:tc>
+        <w:tc>
+          <w:tcPr>
+            <w:tcW w:w="1700" w:type="dxa"/>
+          </w:tcPr>
+          <w:p>
+            <w:pPr>
+              <w:contextualSpacing/>
+              <w:rPr>
+                <w:rFonts w:ascii="TH SarabunPSK" w:hAnsi="TH SarabunPSK" w:cs="TH SarabunPSK" w:hint="cs"/>
+                <w:sz w:val="32"/>
+                <w:szCs w:val="32"/>
+                <w:cs/>
+              </w:rPr>
+            </w:pPr>
+            <w:r>
+              <w:rPr>
+                <w:rFonts w:ascii="TH SarabunPSK" w:hAnsi="TH SarabunPSK" w:cs="TH SarabunPSK" w:hint="cs"/>
+                <w:sz w:val="32"/>
+                <w:szCs w:val="32"/>
+                <w:cs/>
+              </w:rPr>
+              <w:t>ตำแหน่ง</w:t>
+            </w:r>
+          </w:p>
+        </w:tc>
+        <w:tc>
+          <w:tcPr>
+            <w:tcW w:w="6750" w:type="dxa"/>
+          </w:tcPr>
+          <w:p>
+            <w:pPr>
+              <w:contextualSpacing/>
+              <w:rPr>
+                <w:rFonts w:ascii="TH SarabunPSK" w:hAnsi="TH SarabunPSK" w:cs="TH SarabunPSK"/>
+                <w:sz w:val="32"/>
+                <w:szCs w:val="32"/>
+                <w:cs/>
+                <w:lang w:val="en-TH"/>
+              </w:rPr>
+            </w:pPr>
+            <w:r>
+              <w:rPr>
+                <w:rFonts w:ascii="TH SarabunPSK" w:hAnsi="TH SarabunPSK" w:cs="TH SarabunPSK" w:hint="cs"/>
+                <w:sz w:val="32"/>
+                <w:szCs w:val="32"/>
+                <w:cs/>
+                <w:lang w:val="en-TH"/>
+              </w:rPr>
+              <w:t>กรรมการผู้จัดการ</w:t>
+            </w:r>
+          </w:p>
+        </w:tc>
+      </w:tr>
+      <w:tr>
+        <w:tc>
+          <w:tcPr>
+            <w:tcW w:w="562" w:type="dxa"/>
+            <w:vMerge/>
+          </w:tcPr>
+          <w:p>
+            <w:pPr>
+              <w:contextualSpacing/>
+              <w:rPr>
+                <w:rFonts w:ascii="TH SarabunPSK" w:hAnsi="TH SarabunPSK" w:cs="TH SarabunPSK"/>
+                <w:sz w:val="32"/>
+                <w:szCs w:val="32"/>
+              </w:rPr>
+            </w:pPr>
+          </w:p>
+        </w:tc>
+        <w:tc>
+          <w:tcPr>
+            <w:tcW w:w="1700" w:type="dxa"/>
+          </w:tcPr>
+          <w:p>
+            <w:pPr>
+              <w:contextualSpacing/>
+              <w:rPr>
+                <w:rFonts w:ascii="TH SarabunPSK" w:hAnsi="TH SarabunPSK" w:cs="TH SarabunPSK" w:hint="cs"/>
+                <w:sz w:val="32"/>
+                <w:szCs w:val="32"/>
+                <w:cs/>
+              </w:rPr>
+            </w:pPr>
+            <w:r>
+              <w:rPr>
+                <w:rFonts w:ascii="TH SarabunPSK" w:hAnsi="TH SarabunPSK" w:cs="TH SarabunPSK" w:hint="cs"/>
+                <w:sz w:val="32"/>
+                <w:szCs w:val="32"/>
+                <w:cs/>
+              </w:rPr>
+              <w:t>เบอร์โทรศัพท์</w:t>
+            </w:r>
+          </w:p>
+        </w:tc>
+        <w:tc>
+          <w:tcPr>
+            <w:tcW w:w="6750" w:type="dxa"/>
+          </w:tcPr>
+          <w:p>
+            <w:pPr>
+              <w:contextualSpacing/>
+              <w:rPr>
+                <w:rFonts w:ascii="TH SarabunPSK" w:hAnsi="TH SarabunPSK" w:cs="TH SarabunPSK"/>
+                <w:sz w:val="32"/>
+                <w:szCs w:val="32"/>
+              </w:rPr>
+            </w:pPr>
+            <w:r>
+              <w:rPr>
+                <w:rFonts w:ascii="TH SarabunPSK" w:hAnsi="TH SarabunPSK" w:cs="TH SarabunPSK"/>
+                <w:sz w:val="32"/>
+                <w:szCs w:val="32"/>
+              </w:rPr>
+              <w:t>0830010222</w:t>
+            </w:r>
+          </w:p>
+        </w:tc>
+      </w:tr>
+      <w:tr>
+        <w:tc>
+          <w:tcPr>
+            <w:tcW w:w="562" w:type="dxa"/>
+            <w:vMerge/>
+          </w:tcPr>
+          <w:p>
+            <w:pPr>
+              <w:contextualSpacing/>
+              <w:rPr>
+                <w:rFonts w:ascii="TH SarabunPSK" w:hAnsi="TH SarabunPSK" w:cs="TH SarabunPSK"/>
+                <w:sz w:val="32"/>
+                <w:szCs w:val="32"/>
+              </w:rPr>
+            </w:pPr>
+          </w:p>
+        </w:tc>
+        <w:tc>
+          <w:tcPr>
+            <w:tcW w:w="1700" w:type="dxa"/>
+          </w:tcPr>
+          <w:p>
+            <w:pPr>
+              <w:contextualSpacing/>
+              <w:rPr>
+                <w:rFonts w:ascii="TH SarabunPSK" w:hAnsi="TH SarabunPSK" w:cs="TH SarabunPSK" w:hint="cs"/>
+                <w:sz w:val="32"/>
+                <w:szCs w:val="32"/>
+                <w:cs/>
+              </w:rPr>
+            </w:pPr>
+            <w:r>
+              <w:rPr>
+                <w:rFonts w:ascii="TH SarabunPSK" w:hAnsi="TH SarabunPSK" w:cs="TH SarabunPSK"/>
+                <w:sz w:val="32"/>
+                <w:szCs w:val="32"/>
+              </w:rPr>
+              <w:t>E-mail</w:t>
+            </w:r>
+          </w:p>
+        </w:tc>
+        <w:tc>
+          <w:tcPr>
+            <w:tcW w:w="6750" w:type="dxa"/>
+          </w:tcPr>
+          <w:p>
+            <w:pPr>
+              <w:contextualSpacing/>
+              <w:rPr>
+                <w:rFonts w:ascii="TH SarabunPSK" w:hAnsi="TH SarabunPSK" w:cs="TH SarabunPSK"/>
+                <w:sz w:val="32"/>
+                <w:szCs w:val="32"/>
+                <w:cs/>
+                <w:lang w:val="en-TH"/>
+              </w:rPr>
+            </w:pPr>
+            <w:r>
+              <w:rPr>
+                <w:rFonts w:ascii="TH SarabunPSK" w:hAnsi="TH SarabunPSK" w:cs="TH SarabunPSK"/>
+                <w:sz w:val="32"/>
+                <w:szCs w:val="32"/>
+                <w:lang w:val="en-TH"/>
+              </w:rPr>
+              <w:t>patumos@simplico.net</w:t>
+            </w:r>
+          </w:p>
+        </w:tc>
+      </w:tr>
+      <w:tr>
+        <w:tc>
+          <w:tcPr>
+            <w:tcW w:w="562" w:type="dxa"/>
+            <w:vMerge/>
+          </w:tcPr>
+          <w:p>
+            <w:pPr>
+              <w:contextualSpacing/>
+              <w:rPr>
+                <w:rFonts w:ascii="TH SarabunPSK" w:hAnsi="TH SarabunPSK" w:cs="TH SarabunPSK"/>
+                <w:sz w:val="32"/>
+                <w:szCs w:val="32"/>
+              </w:rPr>
+            </w:pPr>
+          </w:p>
+        </w:tc>
+        <w:tc>
+          <w:tcPr>
+            <w:tcW w:w="1700" w:type="dxa"/>
+          </w:tcPr>
+          <w:p>
+            <w:pPr>
+              <w:contextualSpacing/>
+              <w:rPr>
+                <w:rFonts w:ascii="TH SarabunPSK" w:hAnsi="TH SarabunPSK" w:cs="TH SarabunPSK" w:hint="cs"/>
+                <w:sz w:val="32"/>
+                <w:szCs w:val="32"/>
+                <w:cs/>
+              </w:rPr>
+            </w:pPr>
+            <w:r>
+              <w:rPr>
+                <w:rFonts w:ascii="TH SarabunPSK" w:hAnsi="TH SarabunPSK" w:cs="TH SarabunPSK" w:hint="cs"/>
+                <w:sz w:val="32"/>
+                <w:szCs w:val="32"/>
+                <w:cs/>
+              </w:rPr>
+              <w:t>ที่อยู่ส่งเอกสาร</w:t>
+            </w:r>
+          </w:p>
+        </w:tc>
+        <w:tc>
+          <w:tcPr>
+            <w:tcW w:w="6750" w:type="dxa"/>
+          </w:tcPr>
+          <w:p>
+            <w:pPr>
+              <w:contextualSpacing/>
+              <w:rPr>
+                <w:rFonts w:ascii="TH SarabunPSK" w:hAnsi="TH SarabunPSK" w:cs="TH SarabunPSK"/>
+                <w:sz w:val="32"/>
+                <w:szCs w:val="32"/>
+                <w:lang w:val="en-TH"/>
+              </w:rPr>
+            </w:pPr>
+            <w:r>
+              <w:rPr>
+                <w:rFonts w:ascii="TH SarabunPSK" w:hAnsi="TH SarabunPSK" w:cs="TH SarabunPSK"/>
+                <w:sz w:val="32"/>
+                <w:szCs w:val="32"/>
+                <w:lang w:val="en-TH"/>
+              </w:rPr>
+              <w:t>Simplico Co., Ltd</w:t>
+            </w:r>
+            <w:r>
+              <w:rPr>
+                <w:rFonts w:ascii="TH SarabunPSK" w:hAnsi="TH SarabunPSK" w:cs="TH SarabunPSK" w:hint="cs"/>
+                <w:sz w:val="32"/>
+                <w:szCs w:val="32"/>
+                <w:cs/>
+                <w:lang w:val="en-TH"/>
+              </w:rPr>
+              <w:t xml:space="preserve"> เลขที่ </w:t>
+            </w:r>
+            <w:r>
+              <w:rPr>
+                <w:rFonts w:ascii="TH SarabunPSK" w:hAnsi="TH SarabunPSK" w:cs="TH SarabunPSK"/>
+                <w:sz w:val="32"/>
+                <w:szCs w:val="32"/>
+                <w:cs/>
+                <w:lang w:val="en-TH"/>
+              </w:rPr>
+              <w:t>26 ซอยพระยาตรัง 2 ถนนพระยาตรัง</w:t>
+            </w:r>
+          </w:p>
+          <w:p>
+            <w:pPr>
+              <w:contextualSpacing/>
+              <w:rPr>
+                <w:rFonts w:ascii="TH SarabunPSK" w:hAnsi="TH SarabunPSK" w:cs="TH SarabunPSK"/>
+                <w:sz w:val="32"/>
+                <w:szCs w:val="32"/>
+                <w:cs/>
+                <w:lang w:val="en-TH"/>
+              </w:rPr>
+            </w:pPr>
+            <w:r>
+              <w:rPr>
+                <w:rFonts w:ascii="TH SarabunPSK" w:hAnsi="TH SarabunPSK" w:cs="TH SarabunPSK"/>
+                <w:sz w:val="32"/>
+                <w:szCs w:val="32"/>
+                <w:cs/>
+                <w:lang w:val="en-TH"/>
+              </w:rPr>
+              <w:t>ตำบลวัดใหม่ อำเภอเมืองจันทบุรี จังหวัดจันทบุรี 22000</w:t>
             </w:r>
           </w:p>
         </w:tc>
@@ -3685,11 +4188,13 @@
     </w:tbl>
     <w:p>
       <w:pPr>
-        <w:contextualSpacing/>
         <w:rPr>
-          <w:rFonts w:ascii="TH SarabunPSK" w:hAnsi="TH SarabunPSK" w:cs="TH SarabunPSK"/>
+          <w:rFonts w:ascii="TH SarabunPSK" w:hAnsi="TH SarabunPSK" w:cs="TH SarabunPSK" w:hint="cs"/>
+          <w:b/>
+          <w:bCs/>
           <w:sz w:val="32"/>
           <w:szCs w:val="32"/>
+          <w:cs/>
         </w:rPr>
       </w:pPr>
     </w:p>
@@ -4333,7 +4838,6 @@
     </w:tbl>
     <w:p>
       <w:pPr>
-        <w:contextualSpacing/>
         <w:rPr>
           <w:rFonts w:ascii="TH SarabunPSK" w:hAnsi="TH SarabunPSK" w:cs="TH SarabunPSK"/>
           <w:sz w:val="32"/>
@@ -4364,7 +4868,7 @@
 </file>
 
 <file path=word/numbering.xml><?xml version="1.0" encoding="utf-8"?>
-<w:numbering xmlns:wpc="http://schemas.microsoft.com/office/word/2010/wordprocessingCanvas" xmlns:cx="http://schemas.microsoft.com/office/drawing/2014/chartex" xmlns:cx1="http://schemas.microsoft.com/office/drawing/2015/9/8/chartex" xmlns:cx2="http://schemas.microsoft.com/office/drawing/2015/10/21/chartex" xmlns:cx3="http://schemas.microsoft.com/office/drawing/2016/5/9/chartex" xmlns:cx4="http://schemas.microsoft.com/office/drawing/2016/5/10/chartex" xmlns:cx5="http://schemas.microsoft.com/office/drawing/2016/5/11/chartex" xmlns:cx6="http://schemas.microsoft.com/office/drawing/2016/5/12/chartex" xmlns:cx7="http://schemas.microsoft.com/office/drawing/2016/5/13/chartex" xmlns:cx8="http://schemas.microsoft.com/office/drawing/2016/5/14/chartex" xmlns:mc="http://schemas.openxmlformats.org/markup-compatibility/2006" xmlns:aink="http://schemas.microsoft.com/office/drawing/2016/ink" xmlns:am3d="http://schemas.microsoft.com/office/drawing/2017/model3d" xmlns:o="urn:schemas-microsoft-com:office:office" xmlns:oel="http://schemas.microsoft.com/office/2019/extlst" xmlns:r="http://schemas.openxmlformats.org/officeDocument/2006/relationships" xmlns:m="http://schemas.openxmlformats.org/officeDocument/2006/math" xmlns:v="urn:schemas-microsoft-com:vml" xmlns:wp14="http://schemas.microsoft.com/office/word/2010/wordprocessingDrawing" xmlns:wp="http://schemas.openxmlformats.org/drawingml/2006/wordprocessingDrawing" xmlns:w10="urn:schemas-microsoft-com:office:word" xmlns:w="http://schemas.openxmlformats.org/wordprocessingml/2006/main" xmlns:w14="http://schemas.microsoft.com/office/word/2010/wordml" xmlns:w15="http://schemas.microsoft.com/office/word/2012/wordml" xmlns:w16cex="http://schemas.microsoft.com/office/word/2018/wordml/cex" xmlns:w16cid="http://schemas.microsoft.com/office/word/2016/wordml/cid" xmlns:w16="http://schemas.microsoft.com/office/word/2018/wordml" xmlns:w16du="http://schemas.microsoft.com/office/word/2023/wordml/word16du" xmlns:w16sdtdh="http://schemas.microsoft.com/office/word/2020/wordml/sdtdatahash" xmlns:w16se="http://schemas.microsoft.com/office/word/2015/wordml/symex" xmlns:wpg="http://schemas.microsoft.com/office/word/2010/wordprocessingGroup" xmlns:wpi="http://schemas.microsoft.com/office/word/2010/wordprocessingInk" xmlns:wne="http://schemas.microsoft.com/office/word/2006/wordml" xmlns:wps="http://schemas.microsoft.com/office/word/2010/wordprocessingShape" mc:Ignorable="w14 w15 w16se w16cid w16 w16cex w16sdtdh w16du wp14">
+<w:numbering xmlns:wpc="http://schemas.microsoft.com/office/word/2010/wordprocessingCanvas" xmlns:cx="http://schemas.microsoft.com/office/drawing/2014/chartex" xmlns:cx1="http://schemas.microsoft.com/office/drawing/2015/9/8/chartex" xmlns:cx2="http://schemas.microsoft.com/office/drawing/2015/10/21/chartex" xmlns:cx3="http://schemas.microsoft.com/office/drawing/2016/5/9/chartex" xmlns:cx4="http://schemas.microsoft.com/office/drawing/2016/5/10/chartex" xmlns:cx5="http://schemas.microsoft.com/office/drawing/2016/5/11/chartex" xmlns:cx6="http://schemas.microsoft.com/office/drawing/2016/5/12/chartex" xmlns:cx7="http://schemas.microsoft.com/office/drawing/2016/5/13/chartex" xmlns:cx8="http://schemas.microsoft.com/office/drawing/2016/5/14/chartex" xmlns:mc="http://schemas.openxmlformats.org/markup-compatibility/2006" xmlns:aink="http://schemas.microsoft.com/office/drawing/2016/ink" xmlns:am3d="http://schemas.microsoft.com/office/drawing/2017/model3d" xmlns:o="urn:schemas-microsoft-com:office:office" xmlns:oel="http://schemas.microsoft.com/office/2019/extlst" xmlns:r="http://schemas.openxmlformats.org/officeDocument/2006/relationships" xmlns:m="http://schemas.openxmlformats.org/officeDocument/2006/math" xmlns:v="urn:schemas-microsoft-com:vml" xmlns:wp14="http://schemas.microsoft.com/office/word/2010/wordprocessingDrawing" xmlns:wp="http://schemas.openxmlformats.org/drawingml/2006/wordprocessingDrawing" xmlns:w10="urn:schemas-microsoft-com:office:word" xmlns:w="http://schemas.openxmlformats.org/wordprocessingml/2006/main" xmlns:w14="http://schemas.microsoft.com/office/word/2010/wordml" xmlns:w15="http://schemas.microsoft.com/office/word/2012/wordml" xmlns:w16cex="http://schemas.microsoft.com/office/word/2018/wordml/cex" xmlns:w16cid="http://schemas.microsoft.com/office/word/2016/wordml/cid" xmlns:w16="http://schemas.microsoft.com/office/word/2018/wordml" xmlns:w16du="http://schemas.microsoft.com/office/word/2023/wordml/word16du" xmlns:w16sdtdh="http://schemas.microsoft.com/office/word/2020/wordml/sdtdatahash" xmlns:w16sdtfl="http://schemas.microsoft.com/office/word/2024/wordml/sdtformatlock" xmlns:w16se="http://schemas.microsoft.com/office/word/2015/wordml/symex" xmlns:wpg="http://schemas.microsoft.com/office/word/2010/wordprocessingGroup" xmlns:wpi="http://schemas.microsoft.com/office/word/2010/wordprocessingInk" xmlns:wne="http://schemas.microsoft.com/office/word/2006/wordml" xmlns:wps="http://schemas.microsoft.com/office/word/2010/wordprocessingShape" mc:Ignorable="w14 w15 w16se w16cid w16 w16cex w16sdtdh w16sdtfl w16du wp14">
   <w:abstractNum w:abstractNumId="0" w15:restartNumberingAfterBreak="0">
     <w:nsid w:val="70995B14"/>
     <w:multiLevelType w:val="hybridMultilevel"/>
@@ -4487,7 +4991,7 @@
 </file>
 
 <file path=word/styles.xml><?xml version="1.0" encoding="utf-8"?>
-<w:styles xmlns:mc="http://schemas.openxmlformats.org/markup-compatibility/2006" xmlns:r="http://schemas.openxmlformats.org/officeDocument/2006/relationships" xmlns:w="http://schemas.openxmlformats.org/wordprocessingml/2006/main" xmlns:w14="http://schemas.microsoft.com/office/word/2010/wordml" xmlns:w15="http://schemas.microsoft.com/office/word/2012/wordml" xmlns:w16cex="http://schemas.microsoft.com/office/word/2018/wordml/cex" xmlns:w16cid="http://schemas.microsoft.com/office/word/2016/wordml/cid" xmlns:w16="http://schemas.microsoft.com/office/word/2018/wordml" xmlns:w16du="http://schemas.microsoft.com/office/word/2023/wordml/word16du" xmlns:w16sdtdh="http://schemas.microsoft.com/office/word/2020/wordml/sdtdatahash" xmlns:w16se="http://schemas.microsoft.com/office/word/2015/wordml/symex" mc:Ignorable="w14 w15 w16se w16cid w16 w16cex w16sdtdh w16du">
+<w:styles xmlns:mc="http://schemas.openxmlformats.org/markup-compatibility/2006" xmlns:r="http://schemas.openxmlformats.org/officeDocument/2006/relationships" xmlns:w="http://schemas.openxmlformats.org/wordprocessingml/2006/main" xmlns:w14="http://schemas.microsoft.com/office/word/2010/wordml" xmlns:w15="http://schemas.microsoft.com/office/word/2012/wordml" xmlns:w16cex="http://schemas.microsoft.com/office/word/2018/wordml/cex" xmlns:w16cid="http://schemas.microsoft.com/office/word/2016/wordml/cid" xmlns:w16="http://schemas.microsoft.com/office/word/2018/wordml" xmlns:w16du="http://schemas.microsoft.com/office/word/2023/wordml/word16du" xmlns:w16sdtdh="http://schemas.microsoft.com/office/word/2020/wordml/sdtdatahash" xmlns:w16sdtfl="http://schemas.microsoft.com/office/word/2024/wordml/sdtformatlock" xmlns:w16se="http://schemas.microsoft.com/office/word/2015/wordml/symex" mc:Ignorable="w14 w15 w16se w16cid w16 w16cex w16sdtdh w16sdtfl w16du">
   <w:docDefaults>
     <w:rPrDefault>
       <w:rPr>
@@ -4888,6 +5392,7 @@
   <w:style w:type="character" w:default="1" w:styleId="DefaultParagraphFont">
     <w:name w:val="Default Paragraph Font"/>
     <w:uiPriority w:val="1"/>
+    <w:semiHidden/>
     <w:unhideWhenUsed/>
   </w:style>
   <w:style w:type="table" w:default="1" w:styleId="TableNormal">

</xml_diff>